<commit_message>
J'ai avancé un peu la page client.
</commit_message>
<xml_diff>
--- a/NF17Clarification.docx
+++ b/NF17Clarification.docx
@@ -1,50 +1,50 @@
 
 <file path=word/document.xml><?xml version="1.0" encoding="utf-8"?>
-<w:document xmlns:wpc="http://schemas.microsoft.com/office/word/2010/wordprocessingCanvas" xmlns:mc="http://schemas.openxmlformats.org/markup-compatibility/2006" xmlns:o="urn:schemas-microsoft-com:office:office" xmlns:r="http://schemas.openxmlformats.org/officeDocument/2006/relationships" xmlns:m="http://schemas.openxmlformats.org/officeDocument/2006/math" xmlns:v="urn:schemas-microsoft-com:vml" xmlns:wp14="http://schemas.microsoft.com/office/word/2010/wordprocessingDrawing" xmlns:wp="http://schemas.openxmlformats.org/drawingml/2006/wordprocessingDrawing" xmlns:w10="urn:schemas-microsoft-com:office:word" xmlns:w="http://schemas.openxmlformats.org/wordprocessingml/2006/main" xmlns:w14="http://schemas.microsoft.com/office/word/2010/wordml" xmlns:wpg="http://schemas.microsoft.com/office/word/2010/wordprocessingGroup" xmlns:wpi="http://schemas.microsoft.com/office/word/2010/wordprocessingInk" xmlns:wne="http://schemas.microsoft.com/office/word/2006/wordml" xmlns:wps="http://schemas.microsoft.com/office/word/2010/wordprocessingShape" mc:Ignorable="w14 wp14">
+<w:document xmlns:wpc="http://schemas.microsoft.com/office/word/2010/wordprocessingCanvas" xmlns:mo="http://schemas.microsoft.com/office/mac/office/2008/main" xmlns:mc="http://schemas.openxmlformats.org/markup-compatibility/2006" xmlns:mv="urn:schemas-microsoft-com:mac:vml" xmlns:o="urn:schemas-microsoft-com:office:office" xmlns:r="http://schemas.openxmlformats.org/officeDocument/2006/relationships" xmlns:m="http://schemas.openxmlformats.org/officeDocument/2006/math" xmlns:v="urn:schemas-microsoft-com:vml" xmlns:wp14="http://schemas.microsoft.com/office/word/2010/wordprocessingDrawing" xmlns:wp="http://schemas.openxmlformats.org/drawingml/2006/wordprocessingDrawing" xmlns:w10="urn:schemas-microsoft-com:office:word" xmlns:w="http://schemas.openxmlformats.org/wordprocessingml/2006/main" xmlns:w14="http://schemas.microsoft.com/office/word/2010/wordml" xmlns:wpg="http://schemas.microsoft.com/office/word/2010/wordprocessingGroup" xmlns:wpi="http://schemas.microsoft.com/office/word/2010/wordprocessingInk" xmlns:wne="http://schemas.microsoft.com/office/word/2006/wordml" xmlns:wps="http://schemas.microsoft.com/office/word/2010/wordprocessingShape" mc:Ignorable="w14 wp14">
   <w:body>
     <w:p>
       <w:pPr>
-        <w:pStyle w:val="Titre"/>
-      </w:pPr>
-    </w:p>
-    <w:p>
-      <w:pPr>
-        <w:pStyle w:val="Titre"/>
-      </w:pPr>
-    </w:p>
-    <w:p>
-      <w:pPr>
-        <w:pStyle w:val="Titre"/>
-      </w:pPr>
-    </w:p>
-    <w:p>
-      <w:pPr>
-        <w:pStyle w:val="Titre"/>
-      </w:pPr>
-    </w:p>
-    <w:p>
-      <w:pPr>
-        <w:pStyle w:val="Titre"/>
-      </w:pPr>
-    </w:p>
-    <w:p>
-      <w:pPr>
-        <w:pStyle w:val="Titre"/>
-      </w:pPr>
-    </w:p>
-    <w:p>
-      <w:pPr>
-        <w:pStyle w:val="Titre"/>
-      </w:pPr>
-    </w:p>
-    <w:p>
-      <w:pPr>
-        <w:pStyle w:val="Titre"/>
-      </w:pPr>
-    </w:p>
-    <w:p>
-      <w:pPr>
-        <w:pStyle w:val="Titre"/>
+        <w:pStyle w:val="Title"/>
+      </w:pPr>
+    </w:p>
+    <w:p>
+      <w:pPr>
+        <w:pStyle w:val="Title"/>
+      </w:pPr>
+    </w:p>
+    <w:p>
+      <w:pPr>
+        <w:pStyle w:val="Title"/>
+      </w:pPr>
+    </w:p>
+    <w:p>
+      <w:pPr>
+        <w:pStyle w:val="Title"/>
+      </w:pPr>
+    </w:p>
+    <w:p>
+      <w:pPr>
+        <w:pStyle w:val="Title"/>
+      </w:pPr>
+    </w:p>
+    <w:p>
+      <w:pPr>
+        <w:pStyle w:val="Title"/>
+      </w:pPr>
+    </w:p>
+    <w:p>
+      <w:pPr>
+        <w:pStyle w:val="Title"/>
+      </w:pPr>
+    </w:p>
+    <w:p>
+      <w:pPr>
+        <w:pStyle w:val="Title"/>
+      </w:pPr>
+    </w:p>
+    <w:p>
+      <w:pPr>
+        <w:pStyle w:val="Title"/>
         <w:jc w:val="center"/>
       </w:pPr>
       <w:r>
@@ -58,14 +58,12 @@
     </w:p>
     <w:p>
       <w:pPr>
-        <w:pStyle w:val="Titre"/>
+        <w:pStyle w:val="Title"/>
         <w:jc w:val="center"/>
       </w:pPr>
       <w:r>
         <w:t>Gestion</w:t>
       </w:r>
-      <w:bookmarkStart w:id="0" w:name="_GoBack"/>
-      <w:bookmarkEnd w:id="0"/>
       <w:r>
         <w:t xml:space="preserve"> de parkings</w:t>
       </w:r>
@@ -80,7 +78,7 @@
     </w:p>
     <w:p>
       <w:pPr>
-        <w:pStyle w:val="Titre"/>
+        <w:pStyle w:val="Title"/>
       </w:pPr>
       <w:r>
         <w:lastRenderedPageBreak/>
@@ -89,7 +87,7 @@
     </w:p>
     <w:p>
       <w:pPr>
-        <w:pStyle w:val="Titre1"/>
+        <w:pStyle w:val="Heading1"/>
       </w:pPr>
       <w:r>
         <w:t xml:space="preserve">I </w:t>
@@ -100,7 +98,7 @@
     </w:p>
     <w:p>
       <w:pPr>
-        <w:pStyle w:val="Titre1"/>
+        <w:pStyle w:val="Heading1"/>
       </w:pPr>
       <w:r>
         <w:t>II Définition du projet</w:t>
@@ -108,7 +106,7 @@
     </w:p>
     <w:p>
       <w:pPr>
-        <w:pStyle w:val="Titre2"/>
+        <w:pStyle w:val="Heading2"/>
         <w:numPr>
           <w:ilvl w:val="0"/>
           <w:numId w:val="7"/>
@@ -126,7 +124,7 @@
     </w:p>
     <w:p>
       <w:pPr>
-        <w:pStyle w:val="Titre2"/>
+        <w:pStyle w:val="Heading2"/>
         <w:numPr>
           <w:ilvl w:val="0"/>
           <w:numId w:val="7"/>
@@ -144,7 +142,7 @@
     </w:p>
     <w:p>
       <w:pPr>
-        <w:pStyle w:val="Titre2"/>
+        <w:pStyle w:val="Heading2"/>
         <w:numPr>
           <w:ilvl w:val="0"/>
           <w:numId w:val="7"/>
@@ -162,7 +160,7 @@
     </w:p>
     <w:p>
       <w:pPr>
-        <w:pStyle w:val="Titre2"/>
+        <w:pStyle w:val="Heading2"/>
         <w:numPr>
           <w:ilvl w:val="0"/>
           <w:numId w:val="7"/>
@@ -180,7 +178,7 @@
     </w:p>
     <w:p>
       <w:pPr>
-        <w:pStyle w:val="Titre2"/>
+        <w:pStyle w:val="Heading2"/>
         <w:numPr>
           <w:ilvl w:val="0"/>
           <w:numId w:val="7"/>
@@ -198,7 +196,7 @@
     </w:p>
     <w:p>
       <w:pPr>
-        <w:pStyle w:val="Titre1"/>
+        <w:pStyle w:val="Heading1"/>
       </w:pPr>
       <w:r>
         <w:t xml:space="preserve">III Acteurs du projet </w:t>
@@ -206,7 +204,7 @@
     </w:p>
     <w:p>
       <w:pPr>
-        <w:pStyle w:val="Titre2"/>
+        <w:pStyle w:val="Heading2"/>
         <w:numPr>
           <w:ilvl w:val="0"/>
           <w:numId w:val="9"/>
@@ -224,7 +222,7 @@
     </w:p>
     <w:p>
       <w:pPr>
-        <w:pStyle w:val="Titre2"/>
+        <w:pStyle w:val="Heading2"/>
         <w:numPr>
           <w:ilvl w:val="0"/>
           <w:numId w:val="9"/>
@@ -248,7 +246,7 @@
     </w:p>
     <w:p>
       <w:pPr>
-        <w:pStyle w:val="Titre2"/>
+        <w:pStyle w:val="Heading2"/>
         <w:numPr>
           <w:ilvl w:val="0"/>
           <w:numId w:val="9"/>
@@ -261,26 +259,12 @@
         <w:rPr>
           <w:i/>
         </w:rPr>
-        <w:t xml:space="preserve">Compétences </w:t>
-      </w:r>
-      <w:proofErr w:type="spellStart"/>
-      <w:r>
-        <w:rPr>
-          <w:i/>
-        </w:rPr>
-        <w:t>nécéssaires</w:t>
-      </w:r>
-      <w:proofErr w:type="spellEnd"/>
-      <w:r>
-        <w:rPr>
-          <w:i/>
-        </w:rPr>
-        <w:t xml:space="preserve"> </w:t>
-      </w:r>
-    </w:p>
-    <w:p>
-      <w:pPr>
-        <w:pStyle w:val="Titre2"/>
+        <w:t xml:space="preserve">Compétences nécéssaires </w:t>
+      </w:r>
+    </w:p>
+    <w:p>
+      <w:pPr>
+        <w:pStyle w:val="Heading2"/>
         <w:numPr>
           <w:ilvl w:val="0"/>
           <w:numId w:val="9"/>
@@ -298,7 +282,7 @@
     </w:p>
     <w:p>
       <w:pPr>
-        <w:pStyle w:val="Titre1"/>
+        <w:pStyle w:val="Heading1"/>
       </w:pPr>
       <w:r>
         <w:t xml:space="preserve">IV Produit du projet </w:t>
@@ -306,7 +290,7 @@
     </w:p>
     <w:p>
       <w:pPr>
-        <w:pStyle w:val="Titre1"/>
+        <w:pStyle w:val="Heading1"/>
       </w:pPr>
       <w:r>
         <w:t>V Risques</w:t>
@@ -314,7 +298,7 @@
     </w:p>
     <w:p>
       <w:pPr>
-        <w:pStyle w:val="Titre1"/>
+        <w:pStyle w:val="Heading1"/>
       </w:pPr>
       <w:r>
         <w:t xml:space="preserve">VI Contraintes à respecter </w:t>
@@ -322,7 +306,7 @@
     </w:p>
     <w:p>
       <w:pPr>
-        <w:pStyle w:val="Titre2"/>
+        <w:pStyle w:val="Heading2"/>
         <w:numPr>
           <w:ilvl w:val="0"/>
           <w:numId w:val="11"/>
@@ -340,7 +324,7 @@
     </w:p>
     <w:p>
       <w:pPr>
-        <w:pStyle w:val="Titre2"/>
+        <w:pStyle w:val="Heading2"/>
         <w:numPr>
           <w:ilvl w:val="0"/>
           <w:numId w:val="11"/>
@@ -358,7 +342,7 @@
     </w:p>
     <w:p>
       <w:pPr>
-        <w:pStyle w:val="Titre2"/>
+        <w:pStyle w:val="Heading2"/>
         <w:numPr>
           <w:ilvl w:val="0"/>
           <w:numId w:val="11"/>
@@ -382,7 +366,7 @@
     <w:p/>
     <w:p>
       <w:pPr>
-        <w:pStyle w:val="Titre1"/>
+        <w:pStyle w:val="Heading1"/>
       </w:pPr>
       <w:r>
         <w:t xml:space="preserve">I Contexte </w:t>
@@ -409,29 +393,7 @@
           <w:szCs w:val="23"/>
           <w:lang w:eastAsia="fr-FR"/>
         </w:rPr>
-        <w:t xml:space="preserve">    La société </w:t>
-      </w:r>
-      <w:proofErr w:type="spellStart"/>
-      <w:r>
-        <w:rPr>
-          <w:rFonts w:ascii="Calibri" w:eastAsia="Times New Roman" w:hAnsi="Calibri" w:cs="Times New Roman"/>
-          <w:color w:val="000000"/>
-          <w:sz w:val="23"/>
-          <w:szCs w:val="23"/>
-          <w:lang w:eastAsia="fr-FR"/>
-        </w:rPr>
-        <w:t>Upark</w:t>
-      </w:r>
-      <w:proofErr w:type="spellEnd"/>
-      <w:r>
-        <w:rPr>
-          <w:rFonts w:ascii="Calibri" w:eastAsia="Times New Roman" w:hAnsi="Calibri" w:cs="Times New Roman"/>
-          <w:color w:val="000000"/>
-          <w:sz w:val="23"/>
-          <w:szCs w:val="23"/>
-          <w:lang w:eastAsia="fr-FR"/>
-        </w:rPr>
-        <w:t xml:space="preserve"> est une compagnie de parkings situés dans différentes zones de la ville de Lyon.</w:t>
+        <w:t>    La société Upark est une compagnie de parkings situés dans différentes zones de la ville de Lyon.</w:t>
       </w:r>
       <w:r>
         <w:rPr>
@@ -454,7 +416,7 @@
     </w:p>
     <w:p>
       <w:pPr>
-        <w:pStyle w:val="Titre1"/>
+        <w:pStyle w:val="Heading1"/>
       </w:pPr>
       <w:r>
         <w:t>II Définition du projet</w:t>
@@ -462,7 +424,7 @@
     </w:p>
     <w:p>
       <w:pPr>
-        <w:pStyle w:val="Titre2"/>
+        <w:pStyle w:val="Heading2"/>
         <w:numPr>
           <w:ilvl w:val="0"/>
           <w:numId w:val="12"/>
@@ -536,15 +498,7 @@
         <w:t>compte des disfonctionnements (</w:t>
       </w:r>
       <w:r>
-        <w:t xml:space="preserve">par exemple, un poids lourd entre dans le parking sans qu’il n’y </w:t>
-      </w:r>
-      <w:proofErr w:type="gramStart"/>
-      <w:r>
-        <w:t>ai</w:t>
-      </w:r>
-      <w:proofErr w:type="gramEnd"/>
-      <w:r>
-        <w:t xml:space="preserve"> de places destinée à son type de véhicule).</w:t>
+        <w:t>par exemple, un poids lourd entre dans le parking sans qu’il n’y ai de places destinée à son type de véhicule).</w:t>
       </w:r>
     </w:p>
     <w:p>
@@ -590,7 +544,7 @@
     <w:p/>
     <w:p>
       <w:pPr>
-        <w:pStyle w:val="Titre2"/>
+        <w:pStyle w:val="Heading2"/>
         <w:numPr>
           <w:ilvl w:val="0"/>
           <w:numId w:val="12"/>
@@ -781,9 +735,10 @@
           <w:szCs w:val="23"/>
           <w:lang w:eastAsia="fr-FR"/>
         </w:rPr>
-        <w:t xml:space="preserve">d’autres caractéristiques </w:t>
-      </w:r>
-      <w:proofErr w:type="gramStart"/>
+        <w:t>d’autres caractéristiques (</w:t>
+      </w:r>
+      <w:bookmarkStart w:id="0" w:name="_GoBack"/>
+      <w:bookmarkEnd w:id="0"/>
       <w:r>
         <w:rPr>
           <w:rFonts w:ascii="Calibri" w:eastAsia="Times New Roman" w:hAnsi="Calibri" w:cs="Times New Roman"/>
@@ -792,18 +747,7 @@
           <w:szCs w:val="23"/>
           <w:lang w:eastAsia="fr-FR"/>
         </w:rPr>
-        <w:t>( particulier</w:t>
-      </w:r>
-      <w:proofErr w:type="gramEnd"/>
-      <w:r>
-        <w:rPr>
-          <w:rFonts w:ascii="Calibri" w:eastAsia="Times New Roman" w:hAnsi="Calibri" w:cs="Times New Roman"/>
-          <w:color w:val="000000"/>
-          <w:sz w:val="23"/>
-          <w:szCs w:val="23"/>
-          <w:lang w:eastAsia="fr-FR"/>
-        </w:rPr>
-        <w:t xml:space="preserve"> ou entreprise…)</w:t>
+        <w:t>particulier ou entreprise…)</w:t>
       </w:r>
     </w:p>
     <w:p>
@@ -1063,7 +1007,7 @@
     </w:p>
     <w:p>
       <w:pPr>
-        <w:pStyle w:val="Paragraphedeliste"/>
+        <w:pStyle w:val="ListParagraph"/>
         <w:numPr>
           <w:ilvl w:val="0"/>
           <w:numId w:val="1"/>
@@ -1075,7 +1019,7 @@
     </w:p>
     <w:p>
       <w:pPr>
-        <w:pStyle w:val="Paragraphedeliste"/>
+        <w:pStyle w:val="ListParagraph"/>
         <w:numPr>
           <w:ilvl w:val="0"/>
           <w:numId w:val="1"/>
@@ -1087,7 +1031,7 @@
     </w:p>
     <w:p>
       <w:pPr>
-        <w:pStyle w:val="Paragraphedeliste"/>
+        <w:pStyle w:val="ListParagraph"/>
         <w:numPr>
           <w:ilvl w:val="0"/>
           <w:numId w:val="1"/>
@@ -1099,7 +1043,7 @@
     </w:p>
     <w:p>
       <w:pPr>
-        <w:pStyle w:val="Paragraphedeliste"/>
+        <w:pStyle w:val="ListParagraph"/>
         <w:numPr>
           <w:ilvl w:val="0"/>
           <w:numId w:val="1"/>
@@ -1111,7 +1055,7 @@
     </w:p>
     <w:p>
       <w:pPr>
-        <w:pStyle w:val="Paragraphedeliste"/>
+        <w:pStyle w:val="ListParagraph"/>
         <w:numPr>
           <w:ilvl w:val="0"/>
           <w:numId w:val="1"/>
@@ -1123,7 +1067,7 @@
     </w:p>
     <w:p>
       <w:pPr>
-        <w:pStyle w:val="Paragraphedeliste"/>
+        <w:pStyle w:val="ListParagraph"/>
         <w:numPr>
           <w:ilvl w:val="0"/>
           <w:numId w:val="1"/>
@@ -1135,7 +1079,7 @@
     </w:p>
     <w:p>
       <w:pPr>
-        <w:pStyle w:val="Paragraphedeliste"/>
+        <w:pStyle w:val="ListParagraph"/>
         <w:numPr>
           <w:ilvl w:val="0"/>
           <w:numId w:val="1"/>
@@ -1147,7 +1091,7 @@
     </w:p>
     <w:p>
       <w:pPr>
-        <w:pStyle w:val="Paragraphedeliste"/>
+        <w:pStyle w:val="ListParagraph"/>
         <w:numPr>
           <w:ilvl w:val="0"/>
           <w:numId w:val="1"/>
@@ -1161,7 +1105,7 @@
     <w:p/>
     <w:p>
       <w:pPr>
-        <w:pStyle w:val="Titre2"/>
+        <w:pStyle w:val="Heading2"/>
         <w:numPr>
           <w:ilvl w:val="0"/>
           <w:numId w:val="12"/>
@@ -1187,7 +1131,7 @@
     </w:p>
     <w:p>
       <w:pPr>
-        <w:pStyle w:val="Titre2"/>
+        <w:pStyle w:val="Heading2"/>
         <w:numPr>
           <w:ilvl w:val="0"/>
           <w:numId w:val="12"/>
@@ -1213,7 +1157,7 @@
     </w:p>
     <w:p>
       <w:pPr>
-        <w:pStyle w:val="Titre2"/>
+        <w:pStyle w:val="Heading2"/>
         <w:numPr>
           <w:ilvl w:val="0"/>
           <w:numId w:val="12"/>
@@ -1236,7 +1180,7 @@
     </w:p>
     <w:p>
       <w:pPr>
-        <w:pStyle w:val="Titre1"/>
+        <w:pStyle w:val="Heading1"/>
       </w:pPr>
       <w:r>
         <w:t xml:space="preserve">III Acteurs du projet </w:t>
@@ -1244,7 +1188,7 @@
     </w:p>
     <w:p>
       <w:pPr>
-        <w:pStyle w:val="Titre2"/>
+        <w:pStyle w:val="Heading2"/>
         <w:numPr>
           <w:ilvl w:val="0"/>
           <w:numId w:val="13"/>
@@ -1277,7 +1221,7 @@
     <w:p/>
     <w:p>
       <w:pPr>
-        <w:pStyle w:val="Titre2"/>
+        <w:pStyle w:val="Heading2"/>
         <w:numPr>
           <w:ilvl w:val="0"/>
           <w:numId w:val="13"/>
@@ -1383,10 +1327,13 @@
           <w:szCs w:val="23"/>
           <w:lang w:eastAsia="fr-FR"/>
         </w:rPr>
-        <w:t xml:space="preserve">Nom: Estelle de </w:t>
-      </w:r>
-      <w:proofErr w:type="spellStart"/>
-      <w:r>
+        <w:t>Nom: Estelle de Magondeaux</w:t>
+      </w:r>
+    </w:p>
+    <w:p>
+      <w:pPr>
+        <w:spacing w:after="0" w:line="240" w:lineRule="auto"/>
+        <w:ind w:firstLine="360"/>
         <w:rPr>
           <w:rFonts w:ascii="Calibri" w:eastAsia="Times New Roman" w:hAnsi="Calibri" w:cs="Times New Roman"/>
           <w:color w:val="000000"/>
@@ -1394,14 +1341,8 @@
           <w:szCs w:val="23"/>
           <w:lang w:eastAsia="fr-FR"/>
         </w:rPr>
-        <w:t>Magondeaux</w:t>
-      </w:r>
-      <w:proofErr w:type="spellEnd"/>
-    </w:p>
-    <w:p>
-      <w:pPr>
-        <w:spacing w:after="0" w:line="240" w:lineRule="auto"/>
-        <w:ind w:firstLine="360"/>
+      </w:pPr>
+      <w:r>
         <w:rPr>
           <w:rFonts w:ascii="Calibri" w:eastAsia="Times New Roman" w:hAnsi="Calibri" w:cs="Times New Roman"/>
           <w:color w:val="000000"/>
@@ -1409,6 +1350,31 @@
           <w:szCs w:val="23"/>
           <w:lang w:eastAsia="fr-FR"/>
         </w:rPr>
+        <w:t>Fonction: responsable de projet</w:t>
+      </w:r>
+    </w:p>
+    <w:p>
+      <w:pPr>
+        <w:spacing w:after="0" w:line="240" w:lineRule="auto"/>
+        <w:ind w:firstLine="360"/>
+        <w:rPr>
+          <w:rFonts w:ascii="Times New Roman" w:eastAsia="Times New Roman" w:hAnsi="Times New Roman" w:cs="Times New Roman"/>
+          <w:sz w:val="24"/>
+          <w:szCs w:val="24"/>
+          <w:lang w:eastAsia="fr-FR"/>
+        </w:rPr>
+      </w:pPr>
+    </w:p>
+    <w:p>
+      <w:pPr>
+        <w:spacing w:after="0" w:line="240" w:lineRule="auto"/>
+        <w:ind w:firstLine="360"/>
+        <w:rPr>
+          <w:rFonts w:ascii="Times New Roman" w:eastAsia="Times New Roman" w:hAnsi="Times New Roman" w:cs="Times New Roman"/>
+          <w:sz w:val="24"/>
+          <w:szCs w:val="24"/>
+          <w:lang w:eastAsia="fr-FR"/>
+        </w:rPr>
       </w:pPr>
       <w:r>
         <w:rPr>
@@ -1418,32 +1384,8 @@
           <w:szCs w:val="23"/>
           <w:lang w:eastAsia="fr-FR"/>
         </w:rPr>
-        <w:t>Fonction: responsable de projet</w:t>
-      </w:r>
-    </w:p>
-    <w:p>
-      <w:pPr>
-        <w:spacing w:after="0" w:line="240" w:lineRule="auto"/>
-        <w:ind w:firstLine="360"/>
-        <w:rPr>
-          <w:rFonts w:ascii="Times New Roman" w:eastAsia="Times New Roman" w:hAnsi="Times New Roman" w:cs="Times New Roman"/>
-          <w:sz w:val="24"/>
-          <w:szCs w:val="24"/>
-          <w:lang w:eastAsia="fr-FR"/>
-        </w:rPr>
-      </w:pPr>
-    </w:p>
-    <w:p>
-      <w:pPr>
-        <w:spacing w:after="0" w:line="240" w:lineRule="auto"/>
-        <w:ind w:firstLine="360"/>
-        <w:rPr>
-          <w:rFonts w:ascii="Times New Roman" w:eastAsia="Times New Roman" w:hAnsi="Times New Roman" w:cs="Times New Roman"/>
-          <w:sz w:val="24"/>
-          <w:szCs w:val="24"/>
-          <w:lang w:eastAsia="fr-FR"/>
-        </w:rPr>
-      </w:pPr>
+        <w:t xml:space="preserve">Nom: </w:t>
+      </w:r>
       <w:r>
         <w:rPr>
           <w:rFonts w:ascii="Calibri" w:eastAsia="Times New Roman" w:hAnsi="Calibri" w:cs="Times New Roman"/>
@@ -1452,10 +1394,13 @@
           <w:szCs w:val="23"/>
           <w:lang w:eastAsia="fr-FR"/>
         </w:rPr>
-        <w:lastRenderedPageBreak/>
-        <w:t xml:space="preserve">Nom: </w:t>
-      </w:r>
-      <w:r>
+        <w:t>William Dempuré</w:t>
+      </w:r>
+    </w:p>
+    <w:p>
+      <w:pPr>
+        <w:spacing w:after="0" w:line="240" w:lineRule="auto"/>
+        <w:ind w:firstLine="360"/>
         <w:rPr>
           <w:rFonts w:ascii="Calibri" w:eastAsia="Times New Roman" w:hAnsi="Calibri" w:cs="Times New Roman"/>
           <w:color w:val="000000"/>
@@ -1463,9 +1408,7 @@
           <w:szCs w:val="23"/>
           <w:lang w:eastAsia="fr-FR"/>
         </w:rPr>
-        <w:t xml:space="preserve">William </w:t>
-      </w:r>
-      <w:proofErr w:type="spellStart"/>
+      </w:pPr>
       <w:r>
         <w:rPr>
           <w:rFonts w:ascii="Calibri" w:eastAsia="Times New Roman" w:hAnsi="Calibri" w:cs="Times New Roman"/>
@@ -1474,14 +1417,34 @@
           <w:szCs w:val="23"/>
           <w:lang w:eastAsia="fr-FR"/>
         </w:rPr>
-        <w:t>Dempuré</w:t>
-      </w:r>
-      <w:proofErr w:type="spellEnd"/>
+        <w:lastRenderedPageBreak/>
+        <w:t>Fonction: responsable modélisation</w:t>
+      </w:r>
     </w:p>
     <w:p>
       <w:pPr>
         <w:spacing w:after="0" w:line="240" w:lineRule="auto"/>
         <w:ind w:firstLine="360"/>
+        <w:rPr>
+          <w:rFonts w:ascii="Times New Roman" w:eastAsia="Times New Roman" w:hAnsi="Times New Roman" w:cs="Times New Roman"/>
+          <w:sz w:val="24"/>
+          <w:szCs w:val="24"/>
+          <w:lang w:eastAsia="fr-FR"/>
+        </w:rPr>
+      </w:pPr>
+    </w:p>
+    <w:p>
+      <w:pPr>
+        <w:spacing w:after="0" w:line="240" w:lineRule="auto"/>
+        <w:ind w:firstLine="360"/>
+        <w:rPr>
+          <w:rFonts w:ascii="Times New Roman" w:eastAsia="Times New Roman" w:hAnsi="Times New Roman" w:cs="Times New Roman"/>
+          <w:sz w:val="24"/>
+          <w:szCs w:val="24"/>
+          <w:lang w:eastAsia="fr-FR"/>
+        </w:rPr>
+      </w:pPr>
+      <w:r>
         <w:rPr>
           <w:rFonts w:ascii="Calibri" w:eastAsia="Times New Roman" w:hAnsi="Calibri" w:cs="Times New Roman"/>
           <w:color w:val="000000"/>
@@ -1489,7 +1452,8 @@
           <w:szCs w:val="23"/>
           <w:lang w:eastAsia="fr-FR"/>
         </w:rPr>
-      </w:pPr>
+        <w:t xml:space="preserve">Nom: </w:t>
+      </w:r>
       <w:r>
         <w:rPr>
           <w:rFonts w:ascii="Calibri" w:eastAsia="Times New Roman" w:hAnsi="Calibri" w:cs="Times New Roman"/>
@@ -1498,20 +1462,8 @@
           <w:szCs w:val="23"/>
           <w:lang w:eastAsia="fr-FR"/>
         </w:rPr>
-        <w:t>Fonction: responsable modélisation</w:t>
-      </w:r>
-    </w:p>
-    <w:p>
-      <w:pPr>
-        <w:spacing w:after="0" w:line="240" w:lineRule="auto"/>
-        <w:ind w:firstLine="360"/>
-        <w:rPr>
-          <w:rFonts w:ascii="Times New Roman" w:eastAsia="Times New Roman" w:hAnsi="Times New Roman" w:cs="Times New Roman"/>
-          <w:sz w:val="24"/>
-          <w:szCs w:val="24"/>
-          <w:lang w:eastAsia="fr-FR"/>
-        </w:rPr>
-      </w:pPr>
+        <w:t>Stéphane Despierre</w:t>
+      </w:r>
     </w:p>
     <w:p>
       <w:pPr>
@@ -1532,7 +1484,7 @@
           <w:szCs w:val="23"/>
           <w:lang w:eastAsia="fr-FR"/>
         </w:rPr>
-        <w:t xml:space="preserve">Nom: </w:t>
+        <w:t xml:space="preserve">Fonction: responsable </w:t>
       </w:r>
       <w:r>
         <w:rPr>
@@ -1542,62 +1494,18 @@
           <w:szCs w:val="23"/>
           <w:lang w:eastAsia="fr-FR"/>
         </w:rPr>
-        <w:t xml:space="preserve">Stéphane </w:t>
-      </w:r>
-      <w:proofErr w:type="spellStart"/>
-      <w:r>
-        <w:rPr>
-          <w:rFonts w:ascii="Calibri" w:eastAsia="Times New Roman" w:hAnsi="Calibri" w:cs="Times New Roman"/>
-          <w:color w:val="000000"/>
-          <w:sz w:val="23"/>
-          <w:szCs w:val="23"/>
-          <w:lang w:eastAsia="fr-FR"/>
-        </w:rPr>
-        <w:t>Despierre</w:t>
-      </w:r>
-      <w:proofErr w:type="spellEnd"/>
-    </w:p>
-    <w:p>
-      <w:pPr>
-        <w:spacing w:after="0" w:line="240" w:lineRule="auto"/>
+        <w:t>qualité</w:t>
+      </w:r>
+    </w:p>
+    <w:p>
+      <w:pPr>
         <w:ind w:firstLine="360"/>
-        <w:rPr>
-          <w:rFonts w:ascii="Times New Roman" w:eastAsia="Times New Roman" w:hAnsi="Times New Roman" w:cs="Times New Roman"/>
-          <w:sz w:val="24"/>
-          <w:szCs w:val="24"/>
-          <w:lang w:eastAsia="fr-FR"/>
-        </w:rPr>
-      </w:pPr>
-      <w:r>
-        <w:rPr>
-          <w:rFonts w:ascii="Calibri" w:eastAsia="Times New Roman" w:hAnsi="Calibri" w:cs="Times New Roman"/>
-          <w:color w:val="000000"/>
-          <w:sz w:val="23"/>
-          <w:szCs w:val="23"/>
-          <w:lang w:eastAsia="fr-FR"/>
-        </w:rPr>
-        <w:t xml:space="preserve">Fonction: responsable </w:t>
-      </w:r>
-      <w:r>
-        <w:rPr>
-          <w:rFonts w:ascii="Calibri" w:eastAsia="Times New Roman" w:hAnsi="Calibri" w:cs="Times New Roman"/>
-          <w:color w:val="000000"/>
-          <w:sz w:val="23"/>
-          <w:szCs w:val="23"/>
-          <w:lang w:eastAsia="fr-FR"/>
-        </w:rPr>
-        <w:t>qualité</w:t>
-      </w:r>
-    </w:p>
-    <w:p>
-      <w:pPr>
-        <w:ind w:firstLine="360"/>
       </w:pPr>
     </w:p>
     <w:p/>
     <w:p>
       <w:pPr>
-        <w:pStyle w:val="Titre2"/>
+        <w:pStyle w:val="Heading2"/>
         <w:numPr>
           <w:ilvl w:val="0"/>
           <w:numId w:val="13"/>
@@ -1921,7 +1829,6 @@
                 <w:lang w:eastAsia="fr-FR"/>
               </w:rPr>
             </w:pPr>
-            <w:proofErr w:type="spellStart"/>
             <w:r>
               <w:rPr>
                 <w:rFonts w:ascii="Calibri" w:eastAsia="Times New Roman" w:hAnsi="Calibri" w:cs="Times New Roman"/>
@@ -1932,7 +1839,6 @@
               </w:rPr>
               <w:t>clients+équipe</w:t>
             </w:r>
-            <w:proofErr w:type="spellEnd"/>
           </w:p>
         </w:tc>
         <w:tc>
@@ -2048,29 +1954,7 @@
                 <w:szCs w:val="23"/>
                 <w:lang w:eastAsia="fr-FR"/>
               </w:rPr>
-              <w:t xml:space="preserve">permet d’éclaircir les incertitudes sur certains points, </w:t>
-            </w:r>
-            <w:proofErr w:type="gramStart"/>
-            <w:r>
-              <w:rPr>
-                <w:rFonts w:ascii="Calibri" w:eastAsia="Times New Roman" w:hAnsi="Calibri" w:cs="Times New Roman"/>
-                <w:color w:val="000000"/>
-                <w:sz w:val="23"/>
-                <w:szCs w:val="23"/>
-                <w:lang w:eastAsia="fr-FR"/>
-              </w:rPr>
-              <w:t>décider</w:t>
-            </w:r>
-            <w:proofErr w:type="gramEnd"/>
-            <w:r>
-              <w:rPr>
-                <w:rFonts w:ascii="Calibri" w:eastAsia="Times New Roman" w:hAnsi="Calibri" w:cs="Times New Roman"/>
-                <w:color w:val="000000"/>
-                <w:sz w:val="23"/>
-                <w:szCs w:val="23"/>
-                <w:lang w:eastAsia="fr-FR"/>
-              </w:rPr>
-              <w:t xml:space="preserve"> de termes non expliqués</w:t>
+              <w:t>permet d’éclaircir les incertitudes sur certains points, décider de termes non expliqués</w:t>
             </w:r>
           </w:p>
         </w:tc>
@@ -2505,51 +2389,7 @@
                 <w:szCs w:val="23"/>
                 <w:lang w:eastAsia="fr-FR"/>
               </w:rPr>
-              <w:t xml:space="preserve">enregistrer les </w:t>
-            </w:r>
-            <w:proofErr w:type="spellStart"/>
-            <w:r>
-              <w:rPr>
-                <w:rFonts w:ascii="Calibri" w:eastAsia="Times New Roman" w:hAnsi="Calibri" w:cs="Times New Roman"/>
-                <w:color w:val="000000"/>
-                <w:sz w:val="23"/>
-                <w:szCs w:val="23"/>
-                <w:lang w:eastAsia="fr-FR"/>
-              </w:rPr>
-              <w:t>requetes</w:t>
-            </w:r>
-            <w:proofErr w:type="spellEnd"/>
-            <w:r>
-              <w:rPr>
-                <w:rFonts w:ascii="Calibri" w:eastAsia="Times New Roman" w:hAnsi="Calibri" w:cs="Times New Roman"/>
-                <w:color w:val="000000"/>
-                <w:sz w:val="23"/>
-                <w:szCs w:val="23"/>
-                <w:lang w:eastAsia="fr-FR"/>
-              </w:rPr>
-              <w:t xml:space="preserve"> </w:t>
-            </w:r>
-            <w:proofErr w:type="spellStart"/>
-            <w:r>
-              <w:rPr>
-                <w:rFonts w:ascii="Calibri" w:eastAsia="Times New Roman" w:hAnsi="Calibri" w:cs="Times New Roman"/>
-                <w:color w:val="000000"/>
-                <w:sz w:val="23"/>
-                <w:szCs w:val="23"/>
-                <w:lang w:eastAsia="fr-FR"/>
-              </w:rPr>
-              <w:t>nécêssaires</w:t>
-            </w:r>
-            <w:proofErr w:type="spellEnd"/>
-            <w:r>
-              <w:rPr>
-                <w:rFonts w:ascii="Calibri" w:eastAsia="Times New Roman" w:hAnsi="Calibri" w:cs="Times New Roman"/>
-                <w:color w:val="000000"/>
-                <w:sz w:val="23"/>
-                <w:szCs w:val="23"/>
-                <w:lang w:eastAsia="fr-FR"/>
-              </w:rPr>
-              <w:t xml:space="preserve"> à la manipulation de données</w:t>
+              <w:t>enregistrer les requetes nécêssaires à la manipulation de données</w:t>
             </w:r>
           </w:p>
         </w:tc>
@@ -2685,29 +2525,7 @@
                 <w:szCs w:val="23"/>
                 <w:lang w:eastAsia="fr-FR"/>
               </w:rPr>
-              <w:t xml:space="preserve">écrit les algorithmes de fonctionnement+ </w:t>
-            </w:r>
-            <w:proofErr w:type="gramStart"/>
-            <w:r>
-              <w:rPr>
-                <w:rFonts w:ascii="Calibri" w:eastAsia="Times New Roman" w:hAnsi="Calibri" w:cs="Times New Roman"/>
-                <w:color w:val="000000"/>
-                <w:sz w:val="23"/>
-                <w:szCs w:val="23"/>
-                <w:lang w:eastAsia="fr-FR"/>
-              </w:rPr>
-              <w:t>écrie les</w:t>
-            </w:r>
-            <w:proofErr w:type="gramEnd"/>
-            <w:r>
-              <w:rPr>
-                <w:rFonts w:ascii="Calibri" w:eastAsia="Times New Roman" w:hAnsi="Calibri" w:cs="Times New Roman"/>
-                <w:color w:val="000000"/>
-                <w:sz w:val="23"/>
-                <w:szCs w:val="23"/>
-                <w:lang w:eastAsia="fr-FR"/>
-              </w:rPr>
-              <w:t xml:space="preserve"> contraintes données</w:t>
+              <w:t>écrit les algorithmes de fonctionnement+ écrie les contraintes données</w:t>
             </w:r>
           </w:p>
         </w:tc>
@@ -2904,31 +2722,7 @@
                 <w:szCs w:val="23"/>
                 <w:lang w:eastAsia="fr-FR"/>
               </w:rPr>
-              <w:t xml:space="preserve">s’assure que </w:t>
-            </w:r>
-            <w:proofErr w:type="spellStart"/>
-            <w:proofErr w:type="gramStart"/>
-            <w:r>
-              <w:rPr>
-                <w:rFonts w:ascii="Calibri" w:eastAsia="Times New Roman" w:hAnsi="Calibri" w:cs="Times New Roman"/>
-                <w:color w:val="000000"/>
-                <w:sz w:val="23"/>
-                <w:szCs w:val="23"/>
-                <w:lang w:eastAsia="fr-FR"/>
-              </w:rPr>
-              <w:t>tout</w:t>
-            </w:r>
-            <w:proofErr w:type="spellEnd"/>
-            <w:proofErr w:type="gramEnd"/>
-            <w:r>
-              <w:rPr>
-                <w:rFonts w:ascii="Calibri" w:eastAsia="Times New Roman" w:hAnsi="Calibri" w:cs="Times New Roman"/>
-                <w:color w:val="000000"/>
-                <w:sz w:val="23"/>
-                <w:szCs w:val="23"/>
-                <w:lang w:eastAsia="fr-FR"/>
-              </w:rPr>
-              <w:t xml:space="preserve"> les utilisateurs seront capables de manipuler correctement le logiciel.</w:t>
+              <w:t>s’assure que tout les utilisateurs seront capables de manipuler correctement le logiciel.</w:t>
             </w:r>
           </w:p>
         </w:tc>
@@ -2938,7 +2732,7 @@
     <w:p/>
     <w:p>
       <w:pPr>
-        <w:pStyle w:val="Titre2"/>
+        <w:pStyle w:val="Heading2"/>
         <w:numPr>
           <w:ilvl w:val="0"/>
           <w:numId w:val="13"/>
@@ -2961,7 +2755,7 @@
     </w:p>
     <w:p>
       <w:pPr>
-        <w:pStyle w:val="Paragraphedeliste"/>
+        <w:pStyle w:val="ListParagraph"/>
         <w:numPr>
           <w:ilvl w:val="0"/>
           <w:numId w:val="5"/>
@@ -2973,7 +2767,7 @@
     </w:p>
     <w:p>
       <w:pPr>
-        <w:pStyle w:val="Paragraphedeliste"/>
+        <w:pStyle w:val="ListParagraph"/>
         <w:numPr>
           <w:ilvl w:val="0"/>
           <w:numId w:val="5"/>
@@ -2981,20 +2775,12 @@
       </w:pPr>
       <w:r>
         <w:lastRenderedPageBreak/>
-        <w:t xml:space="preserve">La mairie des villes où se trouvent les parkings, qui pourront </w:t>
-      </w:r>
-      <w:proofErr w:type="spellStart"/>
-      <w:r>
-        <w:t>modofier</w:t>
-      </w:r>
-      <w:proofErr w:type="spellEnd"/>
-      <w:r>
-        <w:t xml:space="preserve"> le prix des différentes zones ;</w:t>
-      </w:r>
-    </w:p>
-    <w:p>
-      <w:pPr>
-        <w:pStyle w:val="Paragraphedeliste"/>
+        <w:t>La mairie des villes où se trouvent les parkings, qui pourront modofier le prix des différentes zones ;</w:t>
+      </w:r>
+    </w:p>
+    <w:p>
+      <w:pPr>
+        <w:pStyle w:val="ListParagraph"/>
         <w:numPr>
           <w:ilvl w:val="0"/>
           <w:numId w:val="5"/>
@@ -3006,7 +2792,7 @@
     </w:p>
     <w:p>
       <w:pPr>
-        <w:pStyle w:val="Paragraphedeliste"/>
+        <w:pStyle w:val="ListParagraph"/>
         <w:numPr>
           <w:ilvl w:val="0"/>
           <w:numId w:val="5"/>
@@ -3019,7 +2805,7 @@
     <w:p/>
     <w:p>
       <w:pPr>
-        <w:pStyle w:val="Titre1"/>
+        <w:pStyle w:val="Heading1"/>
       </w:pPr>
       <w:r>
         <w:t xml:space="preserve">IV Produit du projet </w:t>
@@ -3028,7 +2814,7 @@
     <w:p/>
     <w:p>
       <w:pPr>
-        <w:pStyle w:val="Paragraphedeliste"/>
+        <w:pStyle w:val="ListParagraph"/>
         <w:numPr>
           <w:ilvl w:val="0"/>
           <w:numId w:val="29"/>
@@ -3046,7 +2832,7 @@
     </w:p>
     <w:p>
       <w:pPr>
-        <w:pStyle w:val="Paragraphedeliste"/>
+        <w:pStyle w:val="ListParagraph"/>
         <w:numPr>
           <w:ilvl w:val="0"/>
           <w:numId w:val="29"/>
@@ -3064,7 +2850,7 @@
     </w:p>
     <w:p>
       <w:pPr>
-        <w:pStyle w:val="Paragraphedeliste"/>
+        <w:pStyle w:val="ListParagraph"/>
         <w:numPr>
           <w:ilvl w:val="0"/>
           <w:numId w:val="29"/>
@@ -3082,7 +2868,7 @@
     </w:p>
     <w:p>
       <w:pPr>
-        <w:pStyle w:val="Paragraphedeliste"/>
+        <w:pStyle w:val="ListParagraph"/>
         <w:numPr>
           <w:ilvl w:val="0"/>
           <w:numId w:val="29"/>
@@ -3101,7 +2887,7 @@
     <w:p/>
     <w:p>
       <w:pPr>
-        <w:pStyle w:val="Titre1"/>
+        <w:pStyle w:val="Heading1"/>
       </w:pPr>
       <w:r>
         <w:t>V Risques</w:t>
@@ -3109,7 +2895,7 @@
     </w:p>
     <w:p>
       <w:pPr>
-        <w:pStyle w:val="Titre1"/>
+        <w:pStyle w:val="Heading1"/>
       </w:pPr>
       <w:r>
         <w:t xml:space="preserve">VI Contraintes à respecter </w:t>
@@ -3117,7 +2903,7 @@
     </w:p>
     <w:p>
       <w:pPr>
-        <w:pStyle w:val="Titre2"/>
+        <w:pStyle w:val="Heading2"/>
         <w:numPr>
           <w:ilvl w:val="0"/>
           <w:numId w:val="14"/>
@@ -3139,18 +2925,7 @@
         <w:spacing w:after="120" w:line="480" w:lineRule="auto"/>
       </w:pPr>
       <w:r>
-        <w:t xml:space="preserve">Début du projet : </w:t>
-      </w:r>
-      <w:r>
-        <w:t xml:space="preserve">28 </w:t>
-      </w:r>
-      <w:proofErr w:type="spellStart"/>
-      <w:r>
-        <w:t>fevrier</w:t>
-      </w:r>
-      <w:proofErr w:type="spellEnd"/>
-      <w:r>
-        <w:t xml:space="preserve"> 2015</w:t>
+        <w:t>Début du projet : 28 fevrier 2015</w:t>
       </w:r>
     </w:p>
     <w:p>
@@ -3158,10 +2933,7 @@
         <w:spacing w:after="120"/>
       </w:pPr>
       <w:r>
-        <w:t xml:space="preserve">Réunion de validation 1 : </w:t>
-      </w:r>
-      <w:r>
-        <w:t>20 mars 2015</w:t>
+        <w:t>Réunion de validation 1 : 20 mars 2015</w:t>
       </w:r>
     </w:p>
     <w:p>
@@ -3169,10 +2941,7 @@
         <w:spacing w:after="120"/>
       </w:pPr>
       <w:r>
-        <w:t xml:space="preserve">Réunion de validation 2 : </w:t>
-      </w:r>
-      <w:r>
-        <w:t xml:space="preserve">à planifier </w:t>
+        <w:t xml:space="preserve">Réunion de validation 2 : à planifier </w:t>
       </w:r>
     </w:p>
     <w:p>
@@ -3187,10 +2956,10 @@
       <w:r>
         <w:rPr>
           <w:noProof/>
-          <w:lang w:eastAsia="fr-FR"/>
+          <w:lang w:val="en-US"/>
         </w:rPr>
         <w:drawing>
-          <wp:anchor distT="0" distB="0" distL="114300" distR="114300" simplePos="0" relativeHeight="251658240" behindDoc="0" locked="0" layoutInCell="1" allowOverlap="1" wp14:anchorId="0BE8E8B4" wp14:editId="01340B20">
+          <wp:anchor distT="0" distB="0" distL="114300" distR="114300" simplePos="0" relativeHeight="251658240" behindDoc="0" locked="0" layoutInCell="1" allowOverlap="1" wp14:anchorId="4D682C16" wp14:editId="30703550">
             <wp:simplePos x="0" y="0"/>
             <wp:positionH relativeFrom="margin">
               <wp:posOffset>3999865</wp:posOffset>
@@ -3255,18 +3024,10 @@
     </w:p>
     <w:p>
       <w:r>
-        <w:t>Date </w:t>
-      </w:r>
-      <w:proofErr w:type="gramStart"/>
-      <w:r>
-        <w:t xml:space="preserve">: </w:t>
-      </w:r>
-      <w:r>
-        <w:t xml:space="preserve"> 21</w:t>
-      </w:r>
-      <w:proofErr w:type="gramEnd"/>
-      <w:r>
-        <w:t xml:space="preserve"> mars 2015</w:t>
+        <w:t xml:space="preserve">Date : </w:t>
+      </w:r>
+      <w:r>
+        <w:t xml:space="preserve"> 21 mars 2015</w:t>
       </w:r>
       <w:r>
         <w:t xml:space="preserve">      </w:t>
@@ -3285,7 +3046,7 @@
     </w:p>
     <w:p>
       <w:pPr>
-        <w:pStyle w:val="Titre2"/>
+        <w:pStyle w:val="Heading2"/>
         <w:rPr>
           <w:i/>
         </w:rPr>
@@ -3297,7 +3058,7 @@
     </w:p>
     <w:p>
       <w:pPr>
-        <w:pStyle w:val="Titre1"/>
+        <w:pStyle w:val="Heading1"/>
       </w:pPr>
     </w:p>
     <w:p/>
@@ -3314,7 +3075,7 @@
 </file>
 
 <file path=word/endnotes.xml><?xml version="1.0" encoding="utf-8"?>
-<w:endnotes xmlns:wpc="http://schemas.microsoft.com/office/word/2010/wordprocessingCanvas" xmlns:mc="http://schemas.openxmlformats.org/markup-compatibility/2006" xmlns:o="urn:schemas-microsoft-com:office:office" xmlns:r="http://schemas.openxmlformats.org/officeDocument/2006/relationships" xmlns:m="http://schemas.openxmlformats.org/officeDocument/2006/math" xmlns:v="urn:schemas-microsoft-com:vml" xmlns:wp14="http://schemas.microsoft.com/office/word/2010/wordprocessingDrawing" xmlns:wp="http://schemas.openxmlformats.org/drawingml/2006/wordprocessingDrawing" xmlns:w10="urn:schemas-microsoft-com:office:word" xmlns:w="http://schemas.openxmlformats.org/wordprocessingml/2006/main" xmlns:w14="http://schemas.microsoft.com/office/word/2010/wordml" xmlns:wpg="http://schemas.microsoft.com/office/word/2010/wordprocessingGroup" xmlns:wpi="http://schemas.microsoft.com/office/word/2010/wordprocessingInk" xmlns:wne="http://schemas.microsoft.com/office/word/2006/wordml" xmlns:wps="http://schemas.microsoft.com/office/word/2010/wordprocessingShape" mc:Ignorable="w14 wp14">
+<w:endnotes xmlns:wpc="http://schemas.microsoft.com/office/word/2010/wordprocessingCanvas" xmlns:mo="http://schemas.microsoft.com/office/mac/office/2008/main" xmlns:mc="http://schemas.openxmlformats.org/markup-compatibility/2006" xmlns:mv="urn:schemas-microsoft-com:mac:vml" xmlns:o="urn:schemas-microsoft-com:office:office" xmlns:r="http://schemas.openxmlformats.org/officeDocument/2006/relationships" xmlns:m="http://schemas.openxmlformats.org/officeDocument/2006/math" xmlns:v="urn:schemas-microsoft-com:vml" xmlns:wp14="http://schemas.microsoft.com/office/word/2010/wordprocessingDrawing" xmlns:wp="http://schemas.openxmlformats.org/drawingml/2006/wordprocessingDrawing" xmlns:w10="urn:schemas-microsoft-com:office:word" xmlns:w="http://schemas.openxmlformats.org/wordprocessingml/2006/main" xmlns:w14="http://schemas.microsoft.com/office/word/2010/wordml" xmlns:wpg="http://schemas.microsoft.com/office/word/2010/wordprocessingGroup" xmlns:wpi="http://schemas.microsoft.com/office/word/2010/wordprocessingInk" xmlns:wne="http://schemas.microsoft.com/office/word/2006/wordml" xmlns:wps="http://schemas.microsoft.com/office/word/2010/wordprocessingShape" mc:Ignorable="w14 wp14">
   <w:endnote w:type="separator" w:id="-1">
     <w:p>
       <w:pPr>
@@ -3339,7 +3100,7 @@
 </file>
 
 <file path=word/footer1.xml><?xml version="1.0" encoding="utf-8"?>
-<w:ftr xmlns:wpc="http://schemas.microsoft.com/office/word/2010/wordprocessingCanvas" xmlns:mc="http://schemas.openxmlformats.org/markup-compatibility/2006" xmlns:o="urn:schemas-microsoft-com:office:office" xmlns:r="http://schemas.openxmlformats.org/officeDocument/2006/relationships" xmlns:m="http://schemas.openxmlformats.org/officeDocument/2006/math" xmlns:v="urn:schemas-microsoft-com:vml" xmlns:wp14="http://schemas.microsoft.com/office/word/2010/wordprocessingDrawing" xmlns:wp="http://schemas.openxmlformats.org/drawingml/2006/wordprocessingDrawing" xmlns:w10="urn:schemas-microsoft-com:office:word" xmlns:w="http://schemas.openxmlformats.org/wordprocessingml/2006/main" xmlns:w14="http://schemas.microsoft.com/office/word/2010/wordml" xmlns:wpg="http://schemas.microsoft.com/office/word/2010/wordprocessingGroup" xmlns:wpi="http://schemas.microsoft.com/office/word/2010/wordprocessingInk" xmlns:wne="http://schemas.microsoft.com/office/word/2006/wordml" xmlns:wps="http://schemas.microsoft.com/office/word/2010/wordprocessingShape" mc:Ignorable="w14 wp14">
+<w:ftr xmlns:wpc="http://schemas.microsoft.com/office/word/2010/wordprocessingCanvas" xmlns:mo="http://schemas.microsoft.com/office/mac/office/2008/main" xmlns:mc="http://schemas.openxmlformats.org/markup-compatibility/2006" xmlns:mv="urn:schemas-microsoft-com:mac:vml" xmlns:o="urn:schemas-microsoft-com:office:office" xmlns:r="http://schemas.openxmlformats.org/officeDocument/2006/relationships" xmlns:m="http://schemas.openxmlformats.org/officeDocument/2006/math" xmlns:v="urn:schemas-microsoft-com:vml" xmlns:wp14="http://schemas.microsoft.com/office/word/2010/wordprocessingDrawing" xmlns:wp="http://schemas.openxmlformats.org/drawingml/2006/wordprocessingDrawing" xmlns:w10="urn:schemas-microsoft-com:office:word" xmlns:w="http://schemas.openxmlformats.org/wordprocessingml/2006/main" xmlns:w14="http://schemas.microsoft.com/office/word/2010/wordml" xmlns:wpg="http://schemas.microsoft.com/office/word/2010/wordprocessingGroup" xmlns:wpi="http://schemas.microsoft.com/office/word/2010/wordprocessingInk" xmlns:wne="http://schemas.microsoft.com/office/word/2006/wordml" xmlns:wps="http://schemas.microsoft.com/office/word/2010/wordprocessingShape" mc:Ignorable="w14 wp14">
   <w:sdt>
     <w:sdtPr>
       <w:id w:val="1274129576"/>
@@ -3352,17 +3113,17 @@
     <w:sdtContent>
       <w:p>
         <w:pPr>
-          <w:pStyle w:val="Pieddepage"/>
+          <w:pStyle w:val="Footer"/>
         </w:pPr>
         <w:r>
           <w:rPr>
             <w:noProof/>
-            <w:lang w:eastAsia="fr-FR"/>
+            <w:lang w:val="en-US"/>
           </w:rPr>
           <mc:AlternateContent>
             <mc:Choice Requires="wpg">
               <w:drawing>
-                <wp:anchor distT="0" distB="0" distL="114300" distR="114300" simplePos="0" relativeHeight="251659264" behindDoc="0" locked="0" layoutInCell="0" allowOverlap="1" wp14:anchorId="7D2541A0" wp14:editId="19538400">
+                <wp:anchor distT="0" distB="0" distL="114300" distR="114300" simplePos="0" relativeHeight="251659264" behindDoc="0" locked="0" layoutInCell="0" allowOverlap="1" wp14:anchorId="41BCF3A5" wp14:editId="08DBE5E0">
                   <wp:simplePos x="0" y="0"/>
                   <wp:positionH relativeFrom="rightMargin">
                     <wp:align>right</wp:align>
@@ -3408,7 +3169,7 @@
                               <a:srgbClr val="FFFFFF"/>
                             </a:solidFill>
                             <a:extLst>
-                              <a:ext uri="{91240B29-F687-4F45-9708-019B960494DF}">
+                              <a:ext uri="{91240B29-F687-4f45-9708-019B960494DF}">
                                 <a14:hiddenLine xmlns:a14="http://schemas.microsoft.com/office/drawing/2010/main" w="9525">
                                   <a:solidFill>
                                     <a:srgbClr val="000000"/>
@@ -3454,7 +3215,7 @@
                               <a:tailEnd/>
                             </a:ln>
                             <a:extLst>
-                              <a:ext uri="{909E8E84-426E-40DD-AFC4-6F175D3DCCD1}">
+                              <a:ext uri="{909E8E84-426E-40dd-AFC4-6F175D3DCCD1}">
                                 <a14:hiddenFill xmlns:a14="http://schemas.microsoft.com/office/drawing/2010/main">
                                   <a:solidFill>
                                     <a:srgbClr val="5C83B4"/>
@@ -3467,7 +3228,7 @@
                             <w:txbxContent>
                               <w:p>
                                 <w:pPr>
-                                  <w:pStyle w:val="Pieddepage"/>
+                                  <w:pStyle w:val="Footer"/>
                                   <w:jc w:val="center"/>
                                 </w:pPr>
                                 <w:r>
@@ -3483,7 +3244,7 @@
                                   <w:rPr>
                                     <w:noProof/>
                                   </w:rPr>
-                                  <w:t>1</w:t>
+                                  <w:t>3</w:t>
                                 </w:r>
                                 <w:r>
                                   <w:fldChar w:fldCharType="end"/>
@@ -3571,7 +3332,7 @@
 </file>
 
 <file path=word/footnotes.xml><?xml version="1.0" encoding="utf-8"?>
-<w:footnotes xmlns:wpc="http://schemas.microsoft.com/office/word/2010/wordprocessingCanvas" xmlns:mc="http://schemas.openxmlformats.org/markup-compatibility/2006" xmlns:o="urn:schemas-microsoft-com:office:office" xmlns:r="http://schemas.openxmlformats.org/officeDocument/2006/relationships" xmlns:m="http://schemas.openxmlformats.org/officeDocument/2006/math" xmlns:v="urn:schemas-microsoft-com:vml" xmlns:wp14="http://schemas.microsoft.com/office/word/2010/wordprocessingDrawing" xmlns:wp="http://schemas.openxmlformats.org/drawingml/2006/wordprocessingDrawing" xmlns:w10="urn:schemas-microsoft-com:office:word" xmlns:w="http://schemas.openxmlformats.org/wordprocessingml/2006/main" xmlns:w14="http://schemas.microsoft.com/office/word/2010/wordml" xmlns:wpg="http://schemas.microsoft.com/office/word/2010/wordprocessingGroup" xmlns:wpi="http://schemas.microsoft.com/office/word/2010/wordprocessingInk" xmlns:wne="http://schemas.microsoft.com/office/word/2006/wordml" xmlns:wps="http://schemas.microsoft.com/office/word/2010/wordprocessingShape" mc:Ignorable="w14 wp14">
+<w:footnotes xmlns:wpc="http://schemas.microsoft.com/office/word/2010/wordprocessingCanvas" xmlns:mo="http://schemas.microsoft.com/office/mac/office/2008/main" xmlns:mc="http://schemas.openxmlformats.org/markup-compatibility/2006" xmlns:mv="urn:schemas-microsoft-com:mac:vml" xmlns:o="urn:schemas-microsoft-com:office:office" xmlns:r="http://schemas.openxmlformats.org/officeDocument/2006/relationships" xmlns:m="http://schemas.openxmlformats.org/officeDocument/2006/math" xmlns:v="urn:schemas-microsoft-com:vml" xmlns:wp14="http://schemas.microsoft.com/office/word/2010/wordprocessingDrawing" xmlns:wp="http://schemas.openxmlformats.org/drawingml/2006/wordprocessingDrawing" xmlns:w10="urn:schemas-microsoft-com:office:word" xmlns:w="http://schemas.openxmlformats.org/wordprocessingml/2006/main" xmlns:w14="http://schemas.microsoft.com/office/word/2010/wordml" xmlns:wpg="http://schemas.microsoft.com/office/word/2010/wordprocessingGroup" xmlns:wpi="http://schemas.microsoft.com/office/word/2010/wordprocessingInk" xmlns:wne="http://schemas.microsoft.com/office/word/2006/wordml" xmlns:wps="http://schemas.microsoft.com/office/word/2010/wordprocessingShape" mc:Ignorable="w14 wp14">
   <w:footnote w:type="separator" w:id="-1">
     <w:p>
       <w:pPr>
@@ -3596,10 +3357,10 @@
 </file>
 
 <file path=word/header1.xml><?xml version="1.0" encoding="utf-8"?>
-<w:hdr xmlns:wpc="http://schemas.microsoft.com/office/word/2010/wordprocessingCanvas" xmlns:mc="http://schemas.openxmlformats.org/markup-compatibility/2006" xmlns:o="urn:schemas-microsoft-com:office:office" xmlns:r="http://schemas.openxmlformats.org/officeDocument/2006/relationships" xmlns:m="http://schemas.openxmlformats.org/officeDocument/2006/math" xmlns:v="urn:schemas-microsoft-com:vml" xmlns:wp14="http://schemas.microsoft.com/office/word/2010/wordprocessingDrawing" xmlns:wp="http://schemas.openxmlformats.org/drawingml/2006/wordprocessingDrawing" xmlns:w10="urn:schemas-microsoft-com:office:word" xmlns:w="http://schemas.openxmlformats.org/wordprocessingml/2006/main" xmlns:w14="http://schemas.microsoft.com/office/word/2010/wordml" xmlns:wpg="http://schemas.microsoft.com/office/word/2010/wordprocessingGroup" xmlns:wpi="http://schemas.microsoft.com/office/word/2010/wordprocessingInk" xmlns:wne="http://schemas.microsoft.com/office/word/2006/wordml" xmlns:wps="http://schemas.microsoft.com/office/word/2010/wordprocessingShape" mc:Ignorable="w14 wp14">
+<w:hdr xmlns:wpc="http://schemas.microsoft.com/office/word/2010/wordprocessingCanvas" xmlns:mo="http://schemas.microsoft.com/office/mac/office/2008/main" xmlns:mc="http://schemas.openxmlformats.org/markup-compatibility/2006" xmlns:mv="urn:schemas-microsoft-com:mac:vml" xmlns:o="urn:schemas-microsoft-com:office:office" xmlns:r="http://schemas.openxmlformats.org/officeDocument/2006/relationships" xmlns:m="http://schemas.openxmlformats.org/officeDocument/2006/math" xmlns:v="urn:schemas-microsoft-com:vml" xmlns:wp14="http://schemas.microsoft.com/office/word/2010/wordprocessingDrawing" xmlns:wp="http://schemas.openxmlformats.org/drawingml/2006/wordprocessingDrawing" xmlns:w10="urn:schemas-microsoft-com:office:word" xmlns:w="http://schemas.openxmlformats.org/wordprocessingml/2006/main" xmlns:w14="http://schemas.microsoft.com/office/word/2010/wordml" xmlns:wpg="http://schemas.microsoft.com/office/word/2010/wordprocessingGroup" xmlns:wpi="http://schemas.microsoft.com/office/word/2010/wordprocessingInk" xmlns:wne="http://schemas.microsoft.com/office/word/2006/wordml" xmlns:wps="http://schemas.microsoft.com/office/word/2010/wordprocessingShape" mc:Ignorable="w14 wp14">
   <w:p>
     <w:pPr>
-      <w:pStyle w:val="En-tte"/>
+      <w:pStyle w:val="Header"/>
       <w:rPr>
         <w:i/>
         <w:sz w:val="20"/>
@@ -3629,7 +3390,7 @@
   </w:p>
   <w:p>
     <w:pPr>
-      <w:pStyle w:val="En-tte"/>
+      <w:pStyle w:val="Header"/>
       <w:rPr>
         <w:i/>
         <w:sz w:val="20"/>
@@ -3647,39 +3408,14 @@
         <w:i/>
         <w:sz w:val="20"/>
       </w:rPr>
-      <w:t xml:space="preserve">Estelle de </w:t>
+      <w:t>Estelle de Magondeaux</w:t>
     </w:r>
-    <w:proofErr w:type="spellStart"/>
     <w:r>
       <w:rPr>
         <w:i/>
         <w:sz w:val="20"/>
       </w:rPr>
-      <w:t>Magondeaux</w:t>
-    </w:r>
-    <w:proofErr w:type="spellEnd"/>
-    <w:r>
-      <w:rPr>
-        <w:i/>
-        <w:sz w:val="20"/>
-      </w:rPr>
-      <w:t xml:space="preserve">- William </w:t>
-    </w:r>
-    <w:proofErr w:type="spellStart"/>
-    <w:r>
-      <w:rPr>
-        <w:i/>
-        <w:sz w:val="20"/>
-      </w:rPr>
-      <w:t>Dempuré</w:t>
-    </w:r>
-    <w:proofErr w:type="spellEnd"/>
-    <w:r>
-      <w:rPr>
-        <w:i/>
-        <w:sz w:val="20"/>
-      </w:rPr>
-      <w:t xml:space="preserve"> –</w:t>
+      <w:t>- William Dempuré –</w:t>
     </w:r>
     <w:r>
       <w:rPr>
@@ -3693,23 +3429,14 @@
         <w:i/>
         <w:sz w:val="20"/>
       </w:rPr>
-      <w:t xml:space="preserve">phane </w:t>
+      <w:t>phane Despierre</w:t>
     </w:r>
-    <w:proofErr w:type="spellStart"/>
-    <w:r>
-      <w:rPr>
-        <w:i/>
-        <w:sz w:val="20"/>
-      </w:rPr>
-      <w:t>Despierre</w:t>
-    </w:r>
-    <w:proofErr w:type="spellEnd"/>
   </w:p>
 </w:hdr>
 </file>
 
 <file path=word/numbering.xml><?xml version="1.0" encoding="utf-8"?>
-<w:numbering xmlns:wpc="http://schemas.microsoft.com/office/word/2010/wordprocessingCanvas" xmlns:mc="http://schemas.openxmlformats.org/markup-compatibility/2006" xmlns:o="urn:schemas-microsoft-com:office:office" xmlns:r="http://schemas.openxmlformats.org/officeDocument/2006/relationships" xmlns:m="http://schemas.openxmlformats.org/officeDocument/2006/math" xmlns:v="urn:schemas-microsoft-com:vml" xmlns:wp14="http://schemas.microsoft.com/office/word/2010/wordprocessingDrawing" xmlns:wp="http://schemas.openxmlformats.org/drawingml/2006/wordprocessingDrawing" xmlns:w10="urn:schemas-microsoft-com:office:word" xmlns:w="http://schemas.openxmlformats.org/wordprocessingml/2006/main" xmlns:w14="http://schemas.microsoft.com/office/word/2010/wordml" xmlns:wpg="http://schemas.microsoft.com/office/word/2010/wordprocessingGroup" xmlns:wpi="http://schemas.microsoft.com/office/word/2010/wordprocessingInk" xmlns:wne="http://schemas.microsoft.com/office/word/2006/wordml" xmlns:wps="http://schemas.microsoft.com/office/word/2010/wordprocessingShape" mc:Ignorable="w14 wp14">
+<w:numbering xmlns:wpc="http://schemas.microsoft.com/office/word/2010/wordprocessingCanvas" xmlns:mo="http://schemas.microsoft.com/office/mac/office/2008/main" xmlns:mc="http://schemas.openxmlformats.org/markup-compatibility/2006" xmlns:mv="urn:schemas-microsoft-com:mac:vml" xmlns:o="urn:schemas-microsoft-com:office:office" xmlns:r="http://schemas.openxmlformats.org/officeDocument/2006/relationships" xmlns:m="http://schemas.openxmlformats.org/officeDocument/2006/math" xmlns:v="urn:schemas-microsoft-com:vml" xmlns:wp14="http://schemas.microsoft.com/office/word/2010/wordprocessingDrawing" xmlns:wp="http://schemas.openxmlformats.org/drawingml/2006/wordprocessingDrawing" xmlns:w10="urn:schemas-microsoft-com:office:word" xmlns:w="http://schemas.openxmlformats.org/wordprocessingml/2006/main" xmlns:w14="http://schemas.microsoft.com/office/word/2010/wordml" xmlns:wpg="http://schemas.microsoft.com/office/word/2010/wordprocessingGroup" xmlns:wpi="http://schemas.microsoft.com/office/word/2010/wordprocessingInk" xmlns:wne="http://schemas.microsoft.com/office/word/2006/wordml" xmlns:wps="http://schemas.microsoft.com/office/word/2010/wordprocessingShape" mc:Ignorable="w14 wp14">
   <w:abstractNum w:abstractNumId="0">
     <w:nsid w:val="0566495E"/>
     <w:multiLevelType w:val="hybridMultilevel"/>
@@ -7234,7 +6961,7 @@
       </w:pPr>
     </w:pPrDefault>
   </w:docDefaults>
-  <w:latentStyles w:defLockedState="0" w:defUIPriority="99" w:defSemiHidden="1" w:defUnhideWhenUsed="1" w:defQFormat="0" w:count="267">
+  <w:latentStyles w:defLockedState="0" w:defUIPriority="99" w:defSemiHidden="1" w:defUnhideWhenUsed="1" w:defQFormat="0" w:count="276">
     <w:lsdException w:name="Normal" w:semiHidden="0" w:uiPriority="0" w:unhideWhenUsed="0" w:qFormat="1"/>
     <w:lsdException w:name="heading 1" w:semiHidden="0" w:uiPriority="9" w:unhideWhenUsed="0" w:qFormat="1"/>
     <w:lsdException w:name="heading 2" w:uiPriority="9" w:qFormat="1"/>
@@ -7377,11 +7104,11 @@
     <w:name w:val="Normal"/>
     <w:qFormat/>
   </w:style>
-  <w:style w:type="paragraph" w:styleId="Titre1">
+  <w:style w:type="paragraph" w:styleId="Heading1">
     <w:name w:val="heading 1"/>
     <w:basedOn w:val="Normal"/>
     <w:next w:val="Normal"/>
-    <w:link w:val="Titre1Car"/>
+    <w:link w:val="Heading1Char"/>
     <w:uiPriority w:val="9"/>
     <w:qFormat/>
     <w:rsid w:val="008F66A1"/>
@@ -7400,11 +7127,11 @@
       <w:szCs w:val="28"/>
     </w:rPr>
   </w:style>
-  <w:style w:type="paragraph" w:styleId="Titre2">
+  <w:style w:type="paragraph" w:styleId="Heading2">
     <w:name w:val="heading 2"/>
     <w:basedOn w:val="Normal"/>
     <w:next w:val="Normal"/>
-    <w:link w:val="Titre2Car"/>
+    <w:link w:val="Heading2Char"/>
     <w:uiPriority w:val="9"/>
     <w:unhideWhenUsed/>
     <w:qFormat/>
@@ -7424,12 +7151,13 @@
       <w:szCs w:val="26"/>
     </w:rPr>
   </w:style>
-  <w:style w:type="character" w:default="1" w:styleId="Policepardfaut">
+  <w:style w:type="character" w:default="1" w:styleId="DefaultParagraphFont">
     <w:name w:val="Default Paragraph Font"/>
     <w:uiPriority w:val="1"/>
+    <w:semiHidden/>
     <w:unhideWhenUsed/>
   </w:style>
-  <w:style w:type="table" w:default="1" w:styleId="TableauNormal">
+  <w:style w:type="table" w:default="1" w:styleId="TableNormal">
     <w:name w:val="Normal Table"/>
     <w:uiPriority w:val="99"/>
     <w:semiHidden/>
@@ -7444,17 +7172,17 @@
       </w:tblCellMar>
     </w:tblPr>
   </w:style>
-  <w:style w:type="numbering" w:default="1" w:styleId="Aucuneliste">
+  <w:style w:type="numbering" w:default="1" w:styleId="NoList">
     <w:name w:val="No List"/>
     <w:uiPriority w:val="99"/>
     <w:semiHidden/>
     <w:unhideWhenUsed/>
   </w:style>
-  <w:style w:type="paragraph" w:styleId="Titre">
+  <w:style w:type="paragraph" w:styleId="Title">
     <w:name w:val="Title"/>
     <w:basedOn w:val="Normal"/>
     <w:next w:val="Normal"/>
-    <w:link w:val="TitreCar"/>
+    <w:link w:val="TitleChar"/>
     <w:uiPriority w:val="10"/>
     <w:qFormat/>
     <w:rsid w:val="008F66A1"/>
@@ -7474,10 +7202,10 @@
       <w:szCs w:val="52"/>
     </w:rPr>
   </w:style>
-  <w:style w:type="character" w:customStyle="1" w:styleId="TitreCar">
-    <w:name w:val="Titre Car"/>
-    <w:basedOn w:val="Policepardfaut"/>
-    <w:link w:val="Titre"/>
+  <w:style w:type="character" w:customStyle="1" w:styleId="TitleChar">
+    <w:name w:val="Title Char"/>
+    <w:basedOn w:val="DefaultParagraphFont"/>
+    <w:link w:val="Title"/>
     <w:uiPriority w:val="10"/>
     <w:rsid w:val="008F66A1"/>
     <w:rPr>
@@ -7489,10 +7217,10 @@
       <w:szCs w:val="52"/>
     </w:rPr>
   </w:style>
-  <w:style w:type="character" w:customStyle="1" w:styleId="Titre1Car">
-    <w:name w:val="Titre 1 Car"/>
-    <w:basedOn w:val="Policepardfaut"/>
-    <w:link w:val="Titre1"/>
+  <w:style w:type="character" w:customStyle="1" w:styleId="Heading1Char">
+    <w:name w:val="Heading 1 Char"/>
+    <w:basedOn w:val="DefaultParagraphFont"/>
+    <w:link w:val="Heading1"/>
     <w:uiPriority w:val="9"/>
     <w:rsid w:val="008F66A1"/>
     <w:rPr>
@@ -7504,10 +7232,10 @@
       <w:szCs w:val="28"/>
     </w:rPr>
   </w:style>
-  <w:style w:type="character" w:customStyle="1" w:styleId="Titre2Car">
-    <w:name w:val="Titre 2 Car"/>
-    <w:basedOn w:val="Policepardfaut"/>
-    <w:link w:val="Titre2"/>
+  <w:style w:type="character" w:customStyle="1" w:styleId="Heading2Char">
+    <w:name w:val="Heading 2 Char"/>
+    <w:basedOn w:val="DefaultParagraphFont"/>
+    <w:link w:val="Heading2"/>
     <w:uiPriority w:val="9"/>
     <w:rsid w:val="008F66A1"/>
     <w:rPr>
@@ -7519,7 +7247,7 @@
       <w:szCs w:val="26"/>
     </w:rPr>
   </w:style>
-  <w:style w:type="paragraph" w:styleId="Paragraphedeliste">
+  <w:style w:type="paragraph" w:styleId="ListParagraph">
     <w:name w:val="List Paragraph"/>
     <w:basedOn w:val="Normal"/>
     <w:uiPriority w:val="34"/>
@@ -7530,10 +7258,10 @@
       <w:contextualSpacing/>
     </w:pPr>
   </w:style>
-  <w:style w:type="paragraph" w:styleId="En-tte">
+  <w:style w:type="paragraph" w:styleId="Header">
     <w:name w:val="header"/>
     <w:basedOn w:val="Normal"/>
-    <w:link w:val="En-tteCar"/>
+    <w:link w:val="HeaderChar"/>
     <w:uiPriority w:val="99"/>
     <w:unhideWhenUsed/>
     <w:rsid w:val="003D11C9"/>
@@ -7545,17 +7273,17 @@
       <w:spacing w:after="0" w:line="240" w:lineRule="auto"/>
     </w:pPr>
   </w:style>
-  <w:style w:type="character" w:customStyle="1" w:styleId="En-tteCar">
-    <w:name w:val="En-tête Car"/>
-    <w:basedOn w:val="Policepardfaut"/>
-    <w:link w:val="En-tte"/>
+  <w:style w:type="character" w:customStyle="1" w:styleId="HeaderChar">
+    <w:name w:val="Header Char"/>
+    <w:basedOn w:val="DefaultParagraphFont"/>
+    <w:link w:val="Header"/>
     <w:uiPriority w:val="99"/>
     <w:rsid w:val="003D11C9"/>
   </w:style>
-  <w:style w:type="paragraph" w:styleId="Pieddepage">
+  <w:style w:type="paragraph" w:styleId="Footer">
     <w:name w:val="footer"/>
     <w:basedOn w:val="Normal"/>
-    <w:link w:val="PieddepageCar"/>
+    <w:link w:val="FooterChar"/>
     <w:uiPriority w:val="99"/>
     <w:unhideWhenUsed/>
     <w:rsid w:val="003D11C9"/>
@@ -7567,16 +7295,16 @@
       <w:spacing w:after="0" w:line="240" w:lineRule="auto"/>
     </w:pPr>
   </w:style>
-  <w:style w:type="character" w:customStyle="1" w:styleId="PieddepageCar">
-    <w:name w:val="Pied de page Car"/>
-    <w:basedOn w:val="Policepardfaut"/>
-    <w:link w:val="Pieddepage"/>
+  <w:style w:type="character" w:customStyle="1" w:styleId="FooterChar">
+    <w:name w:val="Footer Char"/>
+    <w:basedOn w:val="DefaultParagraphFont"/>
+    <w:link w:val="Footer"/>
     <w:uiPriority w:val="99"/>
     <w:rsid w:val="003D11C9"/>
   </w:style>
-  <w:style w:type="table" w:styleId="Grilledutableau">
+  <w:style w:type="table" w:styleId="TableGrid">
     <w:name w:val="Table Grid"/>
-    <w:basedOn w:val="TableauNormal"/>
+    <w:basedOn w:val="TableNormal"/>
     <w:uiPriority w:val="59"/>
     <w:rsid w:val="008A2E5E"/>
     <w:pPr>
@@ -7600,9 +7328,9 @@
       </w:tblCellMar>
     </w:tblPr>
   </w:style>
-  <w:style w:type="character" w:styleId="Accentuation">
+  <w:style w:type="character" w:styleId="Emphasis">
     <w:name w:val="Emphasis"/>
-    <w:basedOn w:val="Policepardfaut"/>
+    <w:basedOn w:val="DefaultParagraphFont"/>
     <w:uiPriority w:val="20"/>
     <w:qFormat/>
     <w:rsid w:val="00152A3C"/>
@@ -7611,11 +7339,11 @@
       <w:iCs/>
     </w:rPr>
   </w:style>
-  <w:style w:type="paragraph" w:styleId="Citationintense">
+  <w:style w:type="paragraph" w:styleId="IntenseQuote">
     <w:name w:val="Intense Quote"/>
     <w:basedOn w:val="Normal"/>
     <w:next w:val="Normal"/>
-    <w:link w:val="CitationintenseCar"/>
+    <w:link w:val="IntenseQuoteChar"/>
     <w:uiPriority w:val="30"/>
     <w:qFormat/>
     <w:rsid w:val="00152A3C"/>
@@ -7634,10 +7362,10 @@
       <w:color w:val="4F81BD" w:themeColor="accent1"/>
     </w:rPr>
   </w:style>
-  <w:style w:type="character" w:customStyle="1" w:styleId="CitationintenseCar">
-    <w:name w:val="Citation intense Car"/>
-    <w:basedOn w:val="Policepardfaut"/>
-    <w:link w:val="Citationintense"/>
+  <w:style w:type="character" w:customStyle="1" w:styleId="IntenseQuoteChar">
+    <w:name w:val="Intense Quote Char"/>
+    <w:basedOn w:val="DefaultParagraphFont"/>
+    <w:link w:val="IntenseQuote"/>
     <w:uiPriority w:val="30"/>
     <w:rsid w:val="00152A3C"/>
     <w:rPr>
@@ -7648,10 +7376,10 @@
       <w:color w:val="4F81BD" w:themeColor="accent1"/>
     </w:rPr>
   </w:style>
-  <w:style w:type="paragraph" w:styleId="Textedebulles">
+  <w:style w:type="paragraph" w:styleId="BalloonText">
     <w:name w:val="Balloon Text"/>
     <w:basedOn w:val="Normal"/>
-    <w:link w:val="TextedebullesCar"/>
+    <w:link w:val="BalloonTextChar"/>
     <w:uiPriority w:val="99"/>
     <w:semiHidden/>
     <w:unhideWhenUsed/>
@@ -7665,10 +7393,10 @@
       <w:szCs w:val="16"/>
     </w:rPr>
   </w:style>
-  <w:style w:type="character" w:customStyle="1" w:styleId="TextedebullesCar">
-    <w:name w:val="Texte de bulles Car"/>
-    <w:basedOn w:val="Policepardfaut"/>
-    <w:link w:val="Textedebulles"/>
+  <w:style w:type="character" w:customStyle="1" w:styleId="BalloonTextChar">
+    <w:name w:val="Balloon Text Char"/>
+    <w:basedOn w:val="DefaultParagraphFont"/>
+    <w:link w:val="BalloonText"/>
     <w:uiPriority w:val="99"/>
     <w:semiHidden/>
     <w:rsid w:val="00C36FD3"/>
@@ -7678,9 +7406,9 @@
       <w:szCs w:val="16"/>
     </w:rPr>
   </w:style>
-  <w:style w:type="character" w:styleId="Lienhypertexte">
+  <w:style w:type="character" w:styleId="Hyperlink">
     <w:name w:val="Hyperlink"/>
-    <w:basedOn w:val="Policepardfaut"/>
+    <w:basedOn w:val="DefaultParagraphFont"/>
     <w:uiPriority w:val="99"/>
     <w:unhideWhenUsed/>
     <w:rsid w:val="00955F8A"/>
@@ -7689,9 +7417,9 @@
       <w:u w:val="single"/>
     </w:rPr>
   </w:style>
-  <w:style w:type="character" w:styleId="Lienhypertextesuivivisit">
+  <w:style w:type="character" w:styleId="FollowedHyperlink">
     <w:name w:val="FollowedHyperlink"/>
-    <w:basedOn w:val="Policepardfaut"/>
+    <w:basedOn w:val="DefaultParagraphFont"/>
     <w:uiPriority w:val="99"/>
     <w:semiHidden/>
     <w:unhideWhenUsed/>
@@ -7705,7 +7433,7 @@
 </file>
 
 <file path=word/stylesWithEffects.xml><?xml version="1.0" encoding="utf-8"?>
-<w:styles xmlns:wpc="http://schemas.microsoft.com/office/word/2010/wordprocessingCanvas" xmlns:mc="http://schemas.openxmlformats.org/markup-compatibility/2006" xmlns:o="urn:schemas-microsoft-com:office:office" xmlns:r="http://schemas.openxmlformats.org/officeDocument/2006/relationships" xmlns:m="http://schemas.openxmlformats.org/officeDocument/2006/math" xmlns:v="urn:schemas-microsoft-com:vml" xmlns:wp14="http://schemas.microsoft.com/office/word/2010/wordprocessingDrawing" xmlns:wp="http://schemas.openxmlformats.org/drawingml/2006/wordprocessingDrawing" xmlns:w10="urn:schemas-microsoft-com:office:word" xmlns:w="http://schemas.openxmlformats.org/wordprocessingml/2006/main" xmlns:w14="http://schemas.microsoft.com/office/word/2010/wordml" xmlns:wpg="http://schemas.microsoft.com/office/word/2010/wordprocessingGroup" xmlns:wpi="http://schemas.microsoft.com/office/word/2010/wordprocessingInk" xmlns:wne="http://schemas.microsoft.com/office/word/2006/wordml" xmlns:wps="http://schemas.microsoft.com/office/word/2010/wordprocessingShape" mc:Ignorable="w14 wp14">
+<w:styles xmlns:wpc="http://schemas.microsoft.com/office/word/2010/wordprocessingCanvas" xmlns:mo="http://schemas.microsoft.com/office/mac/office/2008/main" xmlns:mc="http://schemas.openxmlformats.org/markup-compatibility/2006" xmlns:mv="urn:schemas-microsoft-com:mac:vml" xmlns:o="urn:schemas-microsoft-com:office:office" xmlns:r="http://schemas.openxmlformats.org/officeDocument/2006/relationships" xmlns:m="http://schemas.openxmlformats.org/officeDocument/2006/math" xmlns:v="urn:schemas-microsoft-com:vml" xmlns:wp14="http://schemas.microsoft.com/office/word/2010/wordprocessingDrawing" xmlns:wp="http://schemas.openxmlformats.org/drawingml/2006/wordprocessingDrawing" xmlns:w10="urn:schemas-microsoft-com:office:word" xmlns:w="http://schemas.openxmlformats.org/wordprocessingml/2006/main" xmlns:w14="http://schemas.microsoft.com/office/word/2010/wordml" xmlns:wpg="http://schemas.microsoft.com/office/word/2010/wordprocessingGroup" xmlns:wpi="http://schemas.microsoft.com/office/word/2010/wordprocessingInk" xmlns:wne="http://schemas.microsoft.com/office/word/2006/wordml" xmlns:wps="http://schemas.microsoft.com/office/word/2010/wordprocessingShape" mc:Ignorable="w14 wp14">
   <w:docDefaults>
     <w:rPrDefault>
       <w:rPr>
@@ -7721,7 +7449,7 @@
       </w:pPr>
     </w:pPrDefault>
   </w:docDefaults>
-  <w:latentStyles w:defLockedState="0" w:defUIPriority="99" w:defSemiHidden="1" w:defUnhideWhenUsed="1" w:defQFormat="0" w:count="267">
+  <w:latentStyles w:defLockedState="0" w:defUIPriority="99" w:defSemiHidden="1" w:defUnhideWhenUsed="1" w:defQFormat="0" w:count="276">
     <w:lsdException w:name="Normal" w:semiHidden="0" w:uiPriority="0" w:unhideWhenUsed="0" w:qFormat="1"/>
     <w:lsdException w:name="heading 1" w:semiHidden="0" w:uiPriority="9" w:unhideWhenUsed="0" w:qFormat="1"/>
     <w:lsdException w:name="heading 2" w:uiPriority="9" w:qFormat="1"/>
@@ -7864,11 +7592,11 @@
     <w:name w:val="Normal"/>
     <w:qFormat/>
   </w:style>
-  <w:style w:type="paragraph" w:styleId="Titre1">
+  <w:style w:type="paragraph" w:styleId="Heading1">
     <w:name w:val="heading 1"/>
     <w:basedOn w:val="Normal"/>
     <w:next w:val="Normal"/>
-    <w:link w:val="Titre1Car"/>
+    <w:link w:val="Heading1Char"/>
     <w:uiPriority w:val="9"/>
     <w:qFormat/>
     <w:rsid w:val="008F66A1"/>
@@ -7887,11 +7615,11 @@
       <w:szCs w:val="28"/>
     </w:rPr>
   </w:style>
-  <w:style w:type="paragraph" w:styleId="Titre2">
+  <w:style w:type="paragraph" w:styleId="Heading2">
     <w:name w:val="heading 2"/>
     <w:basedOn w:val="Normal"/>
     <w:next w:val="Normal"/>
-    <w:link w:val="Titre2Car"/>
+    <w:link w:val="Heading2Char"/>
     <w:uiPriority w:val="9"/>
     <w:unhideWhenUsed/>
     <w:qFormat/>
@@ -7911,12 +7639,13 @@
       <w:szCs w:val="26"/>
     </w:rPr>
   </w:style>
-  <w:style w:type="character" w:default="1" w:styleId="Policepardfaut">
+  <w:style w:type="character" w:default="1" w:styleId="DefaultParagraphFont">
     <w:name w:val="Default Paragraph Font"/>
     <w:uiPriority w:val="1"/>
+    <w:semiHidden/>
     <w:unhideWhenUsed/>
   </w:style>
-  <w:style w:type="table" w:default="1" w:styleId="TableauNormal">
+  <w:style w:type="table" w:default="1" w:styleId="TableNormal">
     <w:name w:val="Normal Table"/>
     <w:uiPriority w:val="99"/>
     <w:semiHidden/>
@@ -7931,17 +7660,17 @@
       </w:tblCellMar>
     </w:tblPr>
   </w:style>
-  <w:style w:type="numbering" w:default="1" w:styleId="Aucuneliste">
+  <w:style w:type="numbering" w:default="1" w:styleId="NoList">
     <w:name w:val="No List"/>
     <w:uiPriority w:val="99"/>
     <w:semiHidden/>
     <w:unhideWhenUsed/>
   </w:style>
-  <w:style w:type="paragraph" w:styleId="Titre">
+  <w:style w:type="paragraph" w:styleId="Title">
     <w:name w:val="Title"/>
     <w:basedOn w:val="Normal"/>
     <w:next w:val="Normal"/>
-    <w:link w:val="TitreCar"/>
+    <w:link w:val="TitleChar"/>
     <w:uiPriority w:val="10"/>
     <w:qFormat/>
     <w:rsid w:val="008F66A1"/>
@@ -7961,10 +7690,10 @@
       <w:szCs w:val="52"/>
     </w:rPr>
   </w:style>
-  <w:style w:type="character" w:customStyle="1" w:styleId="TitreCar">
-    <w:name w:val="Titre Car"/>
-    <w:basedOn w:val="Policepardfaut"/>
-    <w:link w:val="Titre"/>
+  <w:style w:type="character" w:customStyle="1" w:styleId="TitleChar">
+    <w:name w:val="Title Char"/>
+    <w:basedOn w:val="DefaultParagraphFont"/>
+    <w:link w:val="Title"/>
     <w:uiPriority w:val="10"/>
     <w:rsid w:val="008F66A1"/>
     <w:rPr>
@@ -7976,10 +7705,10 @@
       <w:szCs w:val="52"/>
     </w:rPr>
   </w:style>
-  <w:style w:type="character" w:customStyle="1" w:styleId="Titre1Car">
-    <w:name w:val="Titre 1 Car"/>
-    <w:basedOn w:val="Policepardfaut"/>
-    <w:link w:val="Titre1"/>
+  <w:style w:type="character" w:customStyle="1" w:styleId="Heading1Char">
+    <w:name w:val="Heading 1 Char"/>
+    <w:basedOn w:val="DefaultParagraphFont"/>
+    <w:link w:val="Heading1"/>
     <w:uiPriority w:val="9"/>
     <w:rsid w:val="008F66A1"/>
     <w:rPr>
@@ -7991,10 +7720,10 @@
       <w:szCs w:val="28"/>
     </w:rPr>
   </w:style>
-  <w:style w:type="character" w:customStyle="1" w:styleId="Titre2Car">
-    <w:name w:val="Titre 2 Car"/>
-    <w:basedOn w:val="Policepardfaut"/>
-    <w:link w:val="Titre2"/>
+  <w:style w:type="character" w:customStyle="1" w:styleId="Heading2Char">
+    <w:name w:val="Heading 2 Char"/>
+    <w:basedOn w:val="DefaultParagraphFont"/>
+    <w:link w:val="Heading2"/>
     <w:uiPriority w:val="9"/>
     <w:rsid w:val="008F66A1"/>
     <w:rPr>
@@ -8006,7 +7735,7 @@
       <w:szCs w:val="26"/>
     </w:rPr>
   </w:style>
-  <w:style w:type="paragraph" w:styleId="Paragraphedeliste">
+  <w:style w:type="paragraph" w:styleId="ListParagraph">
     <w:name w:val="List Paragraph"/>
     <w:basedOn w:val="Normal"/>
     <w:uiPriority w:val="34"/>
@@ -8017,10 +7746,10 @@
       <w:contextualSpacing/>
     </w:pPr>
   </w:style>
-  <w:style w:type="paragraph" w:styleId="En-tte">
+  <w:style w:type="paragraph" w:styleId="Header">
     <w:name w:val="header"/>
     <w:basedOn w:val="Normal"/>
-    <w:link w:val="En-tteCar"/>
+    <w:link w:val="HeaderChar"/>
     <w:uiPriority w:val="99"/>
     <w:unhideWhenUsed/>
     <w:rsid w:val="003D11C9"/>
@@ -8032,17 +7761,17 @@
       <w:spacing w:after="0" w:line="240" w:lineRule="auto"/>
     </w:pPr>
   </w:style>
-  <w:style w:type="character" w:customStyle="1" w:styleId="En-tteCar">
-    <w:name w:val="En-tête Car"/>
-    <w:basedOn w:val="Policepardfaut"/>
-    <w:link w:val="En-tte"/>
+  <w:style w:type="character" w:customStyle="1" w:styleId="HeaderChar">
+    <w:name w:val="Header Char"/>
+    <w:basedOn w:val="DefaultParagraphFont"/>
+    <w:link w:val="Header"/>
     <w:uiPriority w:val="99"/>
     <w:rsid w:val="003D11C9"/>
   </w:style>
-  <w:style w:type="paragraph" w:styleId="Pieddepage">
+  <w:style w:type="paragraph" w:styleId="Footer">
     <w:name w:val="footer"/>
     <w:basedOn w:val="Normal"/>
-    <w:link w:val="PieddepageCar"/>
+    <w:link w:val="FooterChar"/>
     <w:uiPriority w:val="99"/>
     <w:unhideWhenUsed/>
     <w:rsid w:val="003D11C9"/>
@@ -8054,16 +7783,16 @@
       <w:spacing w:after="0" w:line="240" w:lineRule="auto"/>
     </w:pPr>
   </w:style>
-  <w:style w:type="character" w:customStyle="1" w:styleId="PieddepageCar">
-    <w:name w:val="Pied de page Car"/>
-    <w:basedOn w:val="Policepardfaut"/>
-    <w:link w:val="Pieddepage"/>
+  <w:style w:type="character" w:customStyle="1" w:styleId="FooterChar">
+    <w:name w:val="Footer Char"/>
+    <w:basedOn w:val="DefaultParagraphFont"/>
+    <w:link w:val="Footer"/>
     <w:uiPriority w:val="99"/>
     <w:rsid w:val="003D11C9"/>
   </w:style>
-  <w:style w:type="table" w:styleId="Grilledutableau">
+  <w:style w:type="table" w:styleId="TableGrid">
     <w:name w:val="Table Grid"/>
-    <w:basedOn w:val="TableauNormal"/>
+    <w:basedOn w:val="TableNormal"/>
     <w:uiPriority w:val="59"/>
     <w:rsid w:val="008A2E5E"/>
     <w:pPr>
@@ -8087,9 +7816,9 @@
       </w:tblCellMar>
     </w:tblPr>
   </w:style>
-  <w:style w:type="character" w:styleId="Accentuation">
+  <w:style w:type="character" w:styleId="Emphasis">
     <w:name w:val="Emphasis"/>
-    <w:basedOn w:val="Policepardfaut"/>
+    <w:basedOn w:val="DefaultParagraphFont"/>
     <w:uiPriority w:val="20"/>
     <w:qFormat/>
     <w:rsid w:val="00152A3C"/>
@@ -8098,11 +7827,11 @@
       <w:iCs/>
     </w:rPr>
   </w:style>
-  <w:style w:type="paragraph" w:styleId="Citationintense">
+  <w:style w:type="paragraph" w:styleId="IntenseQuote">
     <w:name w:val="Intense Quote"/>
     <w:basedOn w:val="Normal"/>
     <w:next w:val="Normal"/>
-    <w:link w:val="CitationintenseCar"/>
+    <w:link w:val="IntenseQuoteChar"/>
     <w:uiPriority w:val="30"/>
     <w:qFormat/>
     <w:rsid w:val="00152A3C"/>
@@ -8121,10 +7850,10 @@
       <w:color w:val="4F81BD" w:themeColor="accent1"/>
     </w:rPr>
   </w:style>
-  <w:style w:type="character" w:customStyle="1" w:styleId="CitationintenseCar">
-    <w:name w:val="Citation intense Car"/>
-    <w:basedOn w:val="Policepardfaut"/>
-    <w:link w:val="Citationintense"/>
+  <w:style w:type="character" w:customStyle="1" w:styleId="IntenseQuoteChar">
+    <w:name w:val="Intense Quote Char"/>
+    <w:basedOn w:val="DefaultParagraphFont"/>
+    <w:link w:val="IntenseQuote"/>
     <w:uiPriority w:val="30"/>
     <w:rsid w:val="00152A3C"/>
     <w:rPr>
@@ -8135,10 +7864,10 @@
       <w:color w:val="4F81BD" w:themeColor="accent1"/>
     </w:rPr>
   </w:style>
-  <w:style w:type="paragraph" w:styleId="Textedebulles">
+  <w:style w:type="paragraph" w:styleId="BalloonText">
     <w:name w:val="Balloon Text"/>
     <w:basedOn w:val="Normal"/>
-    <w:link w:val="TextedebullesCar"/>
+    <w:link w:val="BalloonTextChar"/>
     <w:uiPriority w:val="99"/>
     <w:semiHidden/>
     <w:unhideWhenUsed/>
@@ -8152,10 +7881,10 @@
       <w:szCs w:val="16"/>
     </w:rPr>
   </w:style>
-  <w:style w:type="character" w:customStyle="1" w:styleId="TextedebullesCar">
-    <w:name w:val="Texte de bulles Car"/>
-    <w:basedOn w:val="Policepardfaut"/>
-    <w:link w:val="Textedebulles"/>
+  <w:style w:type="character" w:customStyle="1" w:styleId="BalloonTextChar">
+    <w:name w:val="Balloon Text Char"/>
+    <w:basedOn w:val="DefaultParagraphFont"/>
+    <w:link w:val="BalloonText"/>
     <w:uiPriority w:val="99"/>
     <w:semiHidden/>
     <w:rsid w:val="00C36FD3"/>
@@ -8165,9 +7894,9 @@
       <w:szCs w:val="16"/>
     </w:rPr>
   </w:style>
-  <w:style w:type="character" w:styleId="Lienhypertexte">
+  <w:style w:type="character" w:styleId="Hyperlink">
     <w:name w:val="Hyperlink"/>
-    <w:basedOn w:val="Policepardfaut"/>
+    <w:basedOn w:val="DefaultParagraphFont"/>
     <w:uiPriority w:val="99"/>
     <w:unhideWhenUsed/>
     <w:rsid w:val="00955F8A"/>
@@ -8176,9 +7905,9 @@
       <w:u w:val="single"/>
     </w:rPr>
   </w:style>
-  <w:style w:type="character" w:styleId="Lienhypertextesuivivisit">
+  <w:style w:type="character" w:styleId="FollowedHyperlink">
     <w:name w:val="FollowedHyperlink"/>
-    <w:basedOn w:val="Policepardfaut"/>
+    <w:basedOn w:val="DefaultParagraphFont"/>
     <w:uiPriority w:val="99"/>
     <w:semiHidden/>
     <w:unhideWhenUsed/>

</xml_diff>